<commit_message>
Retitle spec to v2.0, and adjust footer.
</commit_message>
<xml_diff>
--- a/Documents/ProvisionalDrafts/sarif-v2.0-wd02-provisional.docx
+++ b/Documents/ProvisionalDrafts/sarif-v2.0-wd02-provisional.docx
@@ -10,8 +10,6 @@
           <w:szCs w:val="28"/>
         </w:rPr>
       </w:pPr>
-      <w:bookmarkStart w:id="0" w:name="_GoBack"/>
-      <w:bookmarkEnd w:id="0"/>
       <w:r>
         <w:rPr>
           <w:sz w:val="28"/>
@@ -31,7 +29,21 @@
           <w:sz w:val="28"/>
           <w:szCs w:val="28"/>
         </w:rPr>
-        <w:t>Format (SARIF) Version 1.0</w:t>
+        <w:t xml:space="preserve">Format (SARIF) Version </w:t>
+      </w:r>
+      <w:r>
+        <w:rPr>
+          <w:sz w:val="28"/>
+          <w:szCs w:val="28"/>
+        </w:rPr>
+        <w:t>2</w:t>
+      </w:r>
+      <w:r>
+        <w:rPr>
+          <w:sz w:val="28"/>
+          <w:szCs w:val="28"/>
+        </w:rPr>
+        <w:t>.0</w:t>
       </w:r>
     </w:p>
     <w:p>
@@ -72,13 +84,13 @@
           <w:szCs w:val="24"/>
         </w:rPr>
       </w:pPr>
-      <w:bookmarkStart w:id="1" w:name="_Toc85472892"/>
+      <w:bookmarkStart w:id="0" w:name="_Toc85472892"/>
       <w:r>
         <w:rPr>
           <w:sz w:val="24"/>
           <w:szCs w:val="24"/>
         </w:rPr>
-        <w:t>15 September</w:t>
+        <w:t>11</w:t>
       </w:r>
       <w:r>
         <w:rPr>
@@ -92,7 +104,28 @@
           <w:sz w:val="24"/>
           <w:szCs w:val="24"/>
         </w:rPr>
-        <w:t>2017</w:t>
+        <w:t>January</w:t>
+      </w:r>
+      <w:r>
+        <w:rPr>
+          <w:sz w:val="24"/>
+          <w:szCs w:val="24"/>
+        </w:rPr>
+        <w:t xml:space="preserve"> </w:t>
+      </w:r>
+      <w:r>
+        <w:rPr>
+          <w:sz w:val="24"/>
+          <w:szCs w:val="24"/>
+        </w:rPr>
+        <w:t>201</w:t>
+      </w:r>
+      <w:r>
+        <w:rPr>
+          <w:sz w:val="24"/>
+          <w:szCs w:val="24"/>
+        </w:rPr>
+        <w:t>8</w:t>
       </w:r>
     </w:p>
     <w:p>
@@ -196,6 +229,9 @@
         <w:t>ditor</w:t>
       </w:r>
       <w:r>
+        <w:t>s</w:t>
+      </w:r>
+      <w:r>
         <w:t>:</w:t>
       </w:r>
     </w:p>
@@ -258,11 +294,11 @@
       <w:pPr>
         <w:pStyle w:val="Titlepageinfo"/>
       </w:pPr>
-      <w:bookmarkStart w:id="2" w:name="AdditionalArtifacts"/>
+      <w:bookmarkStart w:id="1" w:name="AdditionalArtifacts"/>
       <w:r>
         <w:t>Additional artifacts</w:t>
       </w:r>
-      <w:bookmarkEnd w:id="2"/>
+      <w:bookmarkEnd w:id="1"/>
       <w:r>
         <w:t>:</w:t>
       </w:r>
@@ -378,11 +414,11 @@
       <w:pPr>
         <w:pStyle w:val="Titlepageinfo"/>
       </w:pPr>
-      <w:bookmarkStart w:id="3" w:name="RelatedWork"/>
+      <w:bookmarkStart w:id="2" w:name="RelatedWork"/>
       <w:r>
         <w:t>Related work</w:t>
       </w:r>
-      <w:bookmarkEnd w:id="3"/>
+      <w:bookmarkEnd w:id="2"/>
       <w:r>
         <w:t>:</w:t>
       </w:r>
@@ -19664,7 +19700,7 @@
         <w:lastRenderedPageBreak/>
         <w:t>Introduction</w:t>
       </w:r>
-      <w:bookmarkEnd w:id="1"/>
+      <w:bookmarkEnd w:id="0"/>
       <w:bookmarkEnd w:id="4"/>
       <w:bookmarkEnd w:id="5"/>
     </w:p>
@@ -19794,13 +19830,13 @@
           <w:numId w:val="2"/>
         </w:numPr>
       </w:pPr>
-      <w:bookmarkStart w:id="6" w:name="_Toc85472893"/>
-      <w:bookmarkStart w:id="7" w:name="_Toc287332007"/>
-      <w:bookmarkStart w:id="8" w:name="_Toc503436504"/>
+      <w:bookmarkStart w:id="6" w:name="_Toc503436504"/>
+      <w:bookmarkStart w:id="7" w:name="_Toc85472893"/>
+      <w:bookmarkStart w:id="8" w:name="_Toc287332007"/>
       <w:r>
         <w:t>IPR Policy</w:t>
       </w:r>
-      <w:bookmarkEnd w:id="8"/>
+      <w:bookmarkEnd w:id="6"/>
     </w:p>
     <w:p>
       <w:pPr>
@@ -19864,8 +19900,8 @@
       <w:r>
         <w:t>Terminology</w:t>
       </w:r>
-      <w:bookmarkEnd w:id="6"/>
       <w:bookmarkEnd w:id="7"/>
+      <w:bookmarkEnd w:id="8"/>
       <w:bookmarkEnd w:id="9"/>
     </w:p>
     <w:p>
@@ -24518,10 +24554,7 @@
         <w:t xml:space="preserve"> </w:t>
       </w:r>
       <w:r>
-        <w:t>(</w:t>
-      </w:r>
-      <w:r>
-        <w:t>§</w:t>
+        <w:t>(§</w:t>
       </w:r>
       <w:r>
         <w:fldChar w:fldCharType="begin"/>
@@ -36993,13 +37026,13 @@
         <w:pStyle w:val="Heading3"/>
       </w:pPr>
       <w:bookmarkStart w:id="183" w:name="_Ref503356941"/>
-      <w:bookmarkStart w:id="184" w:name="_Ref499727631"/>
-      <w:bookmarkStart w:id="185" w:name="_Toc503436600"/>
+      <w:bookmarkStart w:id="184" w:name="_Toc503436600"/>
+      <w:bookmarkStart w:id="185" w:name="_Ref499727631"/>
       <w:r>
         <w:t>richMessage property</w:t>
       </w:r>
       <w:bookmarkEnd w:id="183"/>
-      <w:bookmarkEnd w:id="185"/>
+      <w:bookmarkEnd w:id="184"/>
     </w:p>
     <w:p>
       <w:r>
@@ -37120,7 +37153,7 @@
       <w:r>
         <w:t>Message property</w:t>
       </w:r>
-      <w:bookmarkEnd w:id="184"/>
+      <w:bookmarkEnd w:id="185"/>
       <w:bookmarkEnd w:id="186"/>
       <w:bookmarkEnd w:id="187"/>
     </w:p>
@@ -41734,13 +41767,13 @@
         <w:pStyle w:val="Heading3"/>
       </w:pPr>
       <w:bookmarkStart w:id="229" w:name="_Ref503357394"/>
-      <w:bookmarkStart w:id="230" w:name="_Ref493343236"/>
-      <w:bookmarkStart w:id="231" w:name="_Toc503436626"/>
+      <w:bookmarkStart w:id="230" w:name="_Toc503436626"/>
+      <w:bookmarkStart w:id="231" w:name="_Ref493343236"/>
       <w:r>
         <w:t>id property</w:t>
       </w:r>
       <w:bookmarkEnd w:id="229"/>
-      <w:bookmarkEnd w:id="231"/>
+      <w:bookmarkEnd w:id="230"/>
     </w:p>
     <w:p>
       <w:r>
@@ -41949,7 +41982,7 @@
       <w:r>
         <w:t>uri property</w:t>
       </w:r>
-      <w:bookmarkEnd w:id="230"/>
+      <w:bookmarkEnd w:id="231"/>
       <w:bookmarkEnd w:id="232"/>
       <w:bookmarkEnd w:id="233"/>
       <w:bookmarkEnd w:id="234"/>
@@ -46519,13 +46552,13 @@
       <w:pPr>
         <w:pStyle w:val="Heading3"/>
       </w:pPr>
-      <w:bookmarkStart w:id="295" w:name="_Ref493494583"/>
-      <w:bookmarkStart w:id="296" w:name="_Ref493494807"/>
-      <w:bookmarkStart w:id="297" w:name="_Toc503436660"/>
+      <w:bookmarkStart w:id="295" w:name="_Toc503436660"/>
+      <w:bookmarkStart w:id="296" w:name="_Ref493494583"/>
+      <w:bookmarkStart w:id="297" w:name="_Ref493494807"/>
       <w:r>
         <w:t>richMessage property</w:t>
       </w:r>
-      <w:bookmarkEnd w:id="297"/>
+      <w:bookmarkEnd w:id="295"/>
     </w:p>
     <w:p>
       <w:r>
@@ -46610,8 +46643,8 @@
       </w:pPr>
       <w:bookmarkStart w:id="298" w:name="_Ref503362303"/>
       <w:bookmarkStart w:id="299" w:name="_Toc503436661"/>
-      <w:bookmarkEnd w:id="295"/>
       <w:bookmarkEnd w:id="296"/>
+      <w:bookmarkEnd w:id="297"/>
       <w:r>
         <w:t>physicalLocation property</w:t>
       </w:r>
@@ -48356,14 +48389,14 @@
       <w:pPr>
         <w:pStyle w:val="Heading3"/>
       </w:pPr>
-      <w:bookmarkStart w:id="326" w:name="_Ref493497656"/>
-      <w:bookmarkStart w:id="327" w:name="_Ref493499356"/>
-      <w:bookmarkStart w:id="328" w:name="_Toc503436679"/>
+      <w:bookmarkStart w:id="326" w:name="_Toc503436679"/>
+      <w:bookmarkStart w:id="327" w:name="_Ref493497656"/>
+      <w:bookmarkStart w:id="328" w:name="_Ref493499356"/>
       <w:r>
         <w:lastRenderedPageBreak/>
         <w:t>richMessage property</w:t>
       </w:r>
-      <w:bookmarkEnd w:id="328"/>
+      <w:bookmarkEnd w:id="326"/>
     </w:p>
     <w:p>
       <w:r>
@@ -48452,8 +48485,8 @@
       <w:r>
         <w:t>kind property</w:t>
       </w:r>
-      <w:bookmarkEnd w:id="326"/>
       <w:bookmarkEnd w:id="327"/>
+      <w:bookmarkEnd w:id="328"/>
       <w:bookmarkEnd w:id="329"/>
       <w:bookmarkEnd w:id="330"/>
       <w:bookmarkEnd w:id="331"/>
@@ -55342,13 +55375,13 @@
         <w:pStyle w:val="Heading3"/>
       </w:pPr>
       <w:bookmarkStart w:id="350" w:name="_Ref503362775"/>
-      <w:bookmarkStart w:id="351" w:name="_Ref493488409"/>
-      <w:bookmarkStart w:id="352" w:name="_Toc503436691"/>
+      <w:bookmarkStart w:id="351" w:name="_Toc503436691"/>
+      <w:bookmarkStart w:id="352" w:name="_Ref493488409"/>
       <w:r>
         <w:t>richMessage property</w:t>
       </w:r>
       <w:bookmarkEnd w:id="350"/>
-      <w:bookmarkEnd w:id="352"/>
+      <w:bookmarkEnd w:id="351"/>
     </w:p>
     <w:p>
       <w:r>
@@ -55437,7 +55470,7 @@
         <w:lastRenderedPageBreak/>
         <w:t>locations property</w:t>
       </w:r>
-      <w:bookmarkEnd w:id="351"/>
+      <w:bookmarkEnd w:id="352"/>
       <w:bookmarkEnd w:id="353"/>
       <w:bookmarkEnd w:id="354"/>
     </w:p>
@@ -59470,13 +59503,13 @@
       <w:pPr>
         <w:pStyle w:val="Heading3"/>
       </w:pPr>
-      <w:bookmarkStart w:id="393" w:name="_Ref493512752"/>
-      <w:bookmarkStart w:id="394" w:name="_Ref493513084"/>
-      <w:bookmarkStart w:id="395" w:name="_Toc503436715"/>
+      <w:bookmarkStart w:id="393" w:name="_Toc503436715"/>
+      <w:bookmarkStart w:id="394" w:name="_Ref493512752"/>
+      <w:bookmarkStart w:id="395" w:name="_Ref493513084"/>
       <w:r>
         <w:t>richDescription property</w:t>
       </w:r>
-      <w:bookmarkEnd w:id="395"/>
+      <w:bookmarkEnd w:id="393"/>
     </w:p>
     <w:p>
       <w:r>
@@ -59588,8 +59621,8 @@
       <w:r>
         <w:t>fileChanges property</w:t>
       </w:r>
-      <w:bookmarkEnd w:id="393"/>
       <w:bookmarkEnd w:id="394"/>
+      <w:bookmarkEnd w:id="395"/>
       <w:bookmarkEnd w:id="396"/>
       <w:bookmarkEnd w:id="397"/>
       <w:bookmarkEnd w:id="398"/>
@@ -69828,7 +69861,23 @@
         <w:szCs w:val="16"/>
         <w:lang w:val="en-US"/>
       </w:rPr>
-      <w:t>sarif-v1.0-wd02</w:t>
+      <w:t>sarif-v</w:t>
+    </w:r>
+    <w:r>
+      <w:rPr>
+        <w:sz w:val="16"/>
+        <w:szCs w:val="16"/>
+        <w:lang w:val="en-US"/>
+      </w:rPr>
+      <w:t>2.</w:t>
+    </w:r>
+    <w:r>
+      <w:rPr>
+        <w:sz w:val="16"/>
+        <w:szCs w:val="16"/>
+        <w:lang w:val="en-US"/>
+      </w:rPr>
+      <w:t>0-wd02</w:t>
     </w:r>
     <w:r>
       <w:rPr>
@@ -69859,23 +69908,10 @@
         <w:szCs w:val="16"/>
         <w:lang w:val="en-US"/>
       </w:rPr>
-      <w:t>15 September</w:t>
+      <w:t>11 January 2018</w:t>
     </w:r>
-    <w:r>
-      <w:rPr>
-        <w:sz w:val="16"/>
-        <w:szCs w:val="16"/>
-      </w:rPr>
-      <w:t xml:space="preserve"> </w:t>
-    </w:r>
-    <w:r>
-      <w:rPr>
-        <w:sz w:val="16"/>
-        <w:szCs w:val="16"/>
-        <w:lang w:val="en-US"/>
-      </w:rPr>
-      <w:t>2017</w:t>
-    </w:r>
+    <w:bookmarkStart w:id="3" w:name="_GoBack"/>
+    <w:bookmarkEnd w:id="3"/>
   </w:p>
   <w:p>
     <w:pPr>
@@ -69990,7 +70026,7 @@
         <w:sz w:val="16"/>
         <w:szCs w:val="16"/>
       </w:rPr>
-      <w:t>66</w:t>
+      <w:t>2</w:t>
     </w:r>
     <w:r>
       <w:rPr>
@@ -77093,7 +77129,7 @@
 </file>
 
 <file path=customXml/itemProps1.xml><?xml version="1.0" encoding="utf-8"?>
-<ds:datastoreItem xmlns:ds="http://schemas.openxmlformats.org/officeDocument/2006/customXml" ds:itemID="{7B501F11-FD90-4BFD-B1CE-B2D57D96C79C}">
+<ds:datastoreItem xmlns:ds="http://schemas.openxmlformats.org/officeDocument/2006/customXml" ds:itemID="{7F49CC77-403C-4932-AC40-C32AB6014841}">
   <ds:schemaRefs>
     <ds:schemaRef ds:uri="http://schemas.openxmlformats.org/officeDocument/2006/bibliography"/>
   </ds:schemaRefs>

</xml_diff>